<commit_message>
UPDATED PRODUCTION FUNCTIONALITES AND BUGS
</commit_message>
<xml_diff>
--- a/BUGS IN PRODUCTION/QA For Additional Working Functionalities April 28.docx
+++ b/BUGS IN PRODUCTION/QA For Additional Working Functionalities April 28.docx
@@ -2,6 +2,34 @@
 <file path=word/document.xml><?xml version="1.0" encoding="utf-8"?>
 <w:document xmlns:wpc="http://schemas.microsoft.com/office/word/2010/wordprocessingCanvas" xmlns:cx="http://schemas.microsoft.com/office/drawing/2014/chartex" xmlns:cx1="http://schemas.microsoft.com/office/drawing/2015/9/8/chartex" xmlns:cx2="http://schemas.microsoft.com/office/drawing/2015/10/21/chartex" xmlns:cx3="http://schemas.microsoft.com/office/drawing/2016/5/9/chartex" xmlns:cx4="http://schemas.microsoft.com/office/drawing/2016/5/10/chartex" xmlns:cx5="http://schemas.microsoft.com/office/drawing/2016/5/11/chartex" xmlns:cx6="http://schemas.microsoft.com/office/drawing/2016/5/12/chartex" xmlns:cx7="http://schemas.microsoft.com/office/drawing/2016/5/13/chartex" xmlns:cx8="http://schemas.microsoft.com/office/drawing/2016/5/14/chartex" xmlns:mc="http://schemas.openxmlformats.org/markup-compatibility/2006" xmlns:aink="http://schemas.microsoft.com/office/drawing/2016/ink" xmlns:am3d="http://schemas.microsoft.com/office/drawing/2017/model3d" xmlns:o="urn:schemas-microsoft-com:office:office" xmlns:oel="http://schemas.microsoft.com/office/2019/extlst" xmlns:r="http://schemas.openxmlformats.org/officeDocument/2006/relationships" xmlns:m="http://schemas.openxmlformats.org/officeDocument/2006/math" xmlns:v="urn:schemas-microsoft-com:vml" xmlns:wp14="http://schemas.microsoft.com/office/word/2010/wordprocessingDrawing" xmlns:wp="http://schemas.openxmlformats.org/drawingml/2006/wordprocessingDrawing" xmlns:w10="urn:schemas-microsoft-com:office:word" xmlns:w="http://schemas.openxmlformats.org/wordprocessingml/2006/main" xmlns:w14="http://schemas.microsoft.com/office/word/2010/wordml" xmlns:w15="http://schemas.microsoft.com/office/word/2012/wordml" xmlns:w16cex="http://schemas.microsoft.com/office/word/2018/wordml/cex" xmlns:w16cid="http://schemas.microsoft.com/office/word/2016/wordml/cid" xmlns:w16="http://schemas.microsoft.com/office/word/2018/wordml" xmlns:w16du="http://schemas.microsoft.com/office/word/2023/wordml/word16du" xmlns:w16sdtdh="http://schemas.microsoft.com/office/word/2020/wordml/sdtdatahash" xmlns:w16sdtfl="http://schemas.microsoft.com/office/word/2024/wordml/sdtformatlock" xmlns:w16se="http://schemas.microsoft.com/office/word/2015/wordml/symex" xmlns:wpg="http://schemas.microsoft.com/office/word/2010/wordprocessingGroup" xmlns:wpi="http://schemas.microsoft.com/office/word/2010/wordprocessingInk" xmlns:wne="http://schemas.microsoft.com/office/word/2006/wordml" xmlns:wps="http://schemas.microsoft.com/office/word/2010/wordprocessingShape" mc:Ignorable="w14 w15 w16se w16cid w16 w16cex w16sdtdh w16sdtfl w16du wp14">
   <w:body>
+    <w:p>
+      <w:pPr>
+        <w:pStyle w:val="Header"/>
+        <w:jc w:val="right"/>
+      </w:pPr>
+      <w:r>
+        <w:rPr>
+          <w:b/>
+          <w:bCs/>
+          <w:sz w:val="32"/>
+          <w:szCs w:val="32"/>
+        </w:rPr>
+        <w:t>LAST CHECKED MAY 2,2025</w:t>
+      </w:r>
+    </w:p>
+    <w:p>
+      <w:pPr>
+        <w:jc w:val="center"/>
+        <w:rPr>
+          <w:rFonts w:ascii="Times New Roman" w:hAnsi="Times New Roman" w:cs="Times New Roman"/>
+          <w:b/>
+          <w:bCs/>
+          <w:sz w:val="32"/>
+          <w:szCs w:val="40"/>
+          <w:lang w:val="en-US"/>
+        </w:rPr>
+      </w:pPr>
+    </w:p>
     <w:p>
       <w:pPr>
         <w:jc w:val="center"/>
@@ -124,7 +152,7 @@
           <w:sz w:val="28"/>
           <w:szCs w:val="36"/>
         </w:rPr>
-        <w:t>Pending because of can’t add question</w:t>
+        <w:t>Working</w:t>
       </w:r>
       <w:r>
         <w:rPr>
@@ -185,7 +213,7 @@
           <w:sz w:val="28"/>
           <w:szCs w:val="36"/>
         </w:rPr>
-        <w:t>Pending because of can’t add question</w:t>
+        <w:t>Working</w:t>
       </w:r>
       <w:r>
         <w:rPr>
@@ -246,7 +274,7 @@
           <w:sz w:val="28"/>
           <w:szCs w:val="36"/>
         </w:rPr>
-        <w:t>Pending because of can’t add question</w:t>
+        <w:t>Working</w:t>
       </w:r>
       <w:r>
         <w:rPr>
@@ -348,7 +376,7 @@
           <w:sz w:val="28"/>
           <w:szCs w:val="36"/>
         </w:rPr>
-        <w:t>Pending because of can’t add question</w:t>
+        <w:t>Working</w:t>
       </w:r>
       <w:r>
         <w:rPr>
@@ -450,7 +478,7 @@
           <w:sz w:val="28"/>
           <w:szCs w:val="36"/>
         </w:rPr>
-        <w:t>Pending because of can’t add question</w:t>
+        <w:t>Working</w:t>
       </w:r>
       <w:r>
         <w:rPr>
@@ -767,7 +795,7 @@
           <w:sz w:val="28"/>
           <w:szCs w:val="36"/>
         </w:rPr>
-        <w:t>Pending because of can’t add question</w:t>
+        <w:t>Working</w:t>
       </w:r>
       <w:r>
         <w:rPr>
@@ -902,18 +930,16 @@
         </w:rPr>
         <w:t>(</w:t>
       </w:r>
-      <w:bookmarkStart w:id="0" w:name="_Hlk196961530"/>
-      <w:r>
-        <w:rPr>
-          <w:rFonts w:ascii="Times New Roman" w:hAnsi="Times New Roman" w:cs="Times New Roman"/>
-          <w:b/>
-          <w:bCs/>
-          <w:sz w:val="28"/>
-          <w:szCs w:val="36"/>
-        </w:rPr>
-        <w:t>Pending because of can’t add question</w:t>
-      </w:r>
-      <w:bookmarkEnd w:id="0"/>
+      <w:r>
+        <w:rPr>
+          <w:rFonts w:ascii="Times New Roman" w:hAnsi="Times New Roman" w:cs="Times New Roman"/>
+          <w:b/>
+          <w:bCs/>
+          <w:sz w:val="28"/>
+          <w:szCs w:val="36"/>
+        </w:rPr>
+        <w:t>Working</w:t>
+      </w:r>
       <w:r>
         <w:rPr>
           <w:rFonts w:ascii="Times New Roman" w:hAnsi="Times New Roman" w:cs="Times New Roman"/>
@@ -988,366 +1014,118 @@
           <w:sz w:val="28"/>
           <w:szCs w:val="36"/>
         </w:rPr>
+        <w:t>Add Question (Working)</w:t>
+      </w:r>
+      <w:r>
+        <w:rPr>
+          <w:rFonts w:ascii="Times New Roman" w:hAnsi="Times New Roman" w:cs="Times New Roman"/>
+          <w:b/>
+          <w:bCs/>
+          <w:sz w:val="28"/>
+          <w:szCs w:val="36"/>
+        </w:rPr>
+        <w:t xml:space="preserve"> </w:t>
+      </w:r>
+    </w:p>
+    <w:p>
+      <w:pPr>
+        <w:pStyle w:val="ListParagraph"/>
+        <w:spacing w:line="360" w:lineRule="auto"/>
+        <w:ind w:left="1080"/>
+        <w:rPr>
+          <w:rFonts w:ascii="Times New Roman" w:hAnsi="Times New Roman" w:cs="Times New Roman"/>
+          <w:sz w:val="28"/>
+          <w:szCs w:val="36"/>
+        </w:rPr>
+      </w:pPr>
+    </w:p>
+    <w:p>
+      <w:pPr>
+        <w:pStyle w:val="ListParagraph"/>
+        <w:spacing w:line="360" w:lineRule="auto"/>
+        <w:rPr>
+          <w:rFonts w:ascii="Times New Roman" w:hAnsi="Times New Roman" w:cs="Times New Roman"/>
+          <w:sz w:val="28"/>
+          <w:szCs w:val="36"/>
+        </w:rPr>
+      </w:pPr>
+    </w:p>
+    <w:p>
+      <w:pPr>
+        <w:pStyle w:val="ListParagraph"/>
+        <w:spacing w:line="360" w:lineRule="auto"/>
+        <w:jc w:val="center"/>
+        <w:rPr>
+          <w:rFonts w:ascii="Times New Roman" w:hAnsi="Times New Roman" w:cs="Times New Roman"/>
+          <w:b/>
+          <w:bCs/>
+          <w:sz w:val="28"/>
+          <w:szCs w:val="36"/>
+        </w:rPr>
+      </w:pPr>
+      <w:r>
+        <w:rPr>
+          <w:rFonts w:ascii="Times New Roman" w:hAnsi="Times New Roman" w:cs="Times New Roman"/>
+          <w:b/>
+          <w:bCs/>
+          <w:sz w:val="28"/>
+          <w:szCs w:val="36"/>
+        </w:rPr>
         <w:lastRenderedPageBreak/>
-        <w:t>Add Question (Not Working)</w:t>
+        <w:t>User Used: Dean</w:t>
       </w:r>
     </w:p>
     <w:p>
       <w:pPr>
         <w:pStyle w:val="ListParagraph"/>
         <w:spacing w:line="360" w:lineRule="auto"/>
-        <w:rPr>
-          <w:rFonts w:ascii="Times New Roman" w:hAnsi="Times New Roman" w:cs="Times New Roman"/>
-          <w:b/>
-          <w:bCs/>
-          <w:sz w:val="28"/>
-          <w:szCs w:val="36"/>
-        </w:rPr>
-      </w:pPr>
-      <w:r>
-        <w:rPr>
-          <w:rFonts w:ascii="Times New Roman" w:hAnsi="Times New Roman" w:cs="Times New Roman"/>
-          <w:b/>
-          <w:bCs/>
-          <w:sz w:val="28"/>
-          <w:szCs w:val="36"/>
-        </w:rPr>
-        <w:t>How to replicate bug:</w:t>
+        <w:jc w:val="center"/>
+        <w:rPr>
+          <w:rFonts w:ascii="Times New Roman" w:hAnsi="Times New Roman" w:cs="Times New Roman"/>
+          <w:b/>
+          <w:bCs/>
+          <w:sz w:val="28"/>
+          <w:szCs w:val="36"/>
+        </w:rPr>
+      </w:pPr>
+      <w:r>
+        <w:rPr>
+          <w:rFonts w:ascii="Times New Roman" w:hAnsi="Times New Roman" w:cs="Times New Roman"/>
+          <w:b/>
+          <w:bCs/>
+          <w:sz w:val="28"/>
+          <w:szCs w:val="36"/>
+        </w:rPr>
+        <w:t>23-A-12345</w:t>
       </w:r>
     </w:p>
     <w:p>
       <w:pPr>
         <w:pStyle w:val="ListParagraph"/>
-        <w:numPr>
-          <w:ilvl w:val="0"/>
-          <w:numId w:val="2"/>
-        </w:numPr>
-        <w:spacing w:line="360" w:lineRule="auto"/>
-        <w:rPr>
-          <w:rFonts w:ascii="Times New Roman" w:hAnsi="Times New Roman" w:cs="Times New Roman"/>
-          <w:sz w:val="28"/>
-          <w:szCs w:val="36"/>
-        </w:rPr>
-      </w:pPr>
-      <w:r>
-        <w:rPr>
-          <w:rFonts w:ascii="Times New Roman" w:hAnsi="Times New Roman" w:cs="Times New Roman"/>
-          <w:b/>
-          <w:bCs/>
-          <w:sz w:val="28"/>
-          <w:szCs w:val="36"/>
-        </w:rPr>
-        <w:t xml:space="preserve">Log In </w:t>
-      </w:r>
-      <w:proofErr w:type="gramStart"/>
-      <w:r>
-        <w:rPr>
-          <w:rFonts w:ascii="Times New Roman" w:hAnsi="Times New Roman" w:cs="Times New Roman"/>
-          <w:b/>
-          <w:bCs/>
-          <w:sz w:val="28"/>
-          <w:szCs w:val="36"/>
-        </w:rPr>
-        <w:t>As</w:t>
-      </w:r>
-      <w:proofErr w:type="gramEnd"/>
-      <w:r>
-        <w:rPr>
-          <w:rFonts w:ascii="Times New Roman" w:hAnsi="Times New Roman" w:cs="Times New Roman"/>
-          <w:b/>
-          <w:bCs/>
-          <w:sz w:val="28"/>
-          <w:szCs w:val="36"/>
-        </w:rPr>
-        <w:t xml:space="preserve"> Dean</w:t>
+        <w:spacing w:line="360" w:lineRule="auto"/>
+        <w:jc w:val="center"/>
+        <w:rPr>
+          <w:rFonts w:ascii="Times New Roman" w:hAnsi="Times New Roman" w:cs="Times New Roman"/>
+          <w:b/>
+          <w:bCs/>
+          <w:sz w:val="28"/>
+          <w:szCs w:val="36"/>
+        </w:rPr>
+      </w:pPr>
+      <w:r>
+        <w:rPr>
+          <w:rFonts w:ascii="Times New Roman" w:hAnsi="Times New Roman" w:cs="Times New Roman"/>
+          <w:b/>
+          <w:bCs/>
+          <w:sz w:val="28"/>
+          <w:szCs w:val="36"/>
+        </w:rPr>
+        <w:t>12345678</w:t>
       </w:r>
     </w:p>
     <w:p>
       <w:pPr>
         <w:pStyle w:val="ListParagraph"/>
-        <w:numPr>
-          <w:ilvl w:val="0"/>
-          <w:numId w:val="2"/>
-        </w:numPr>
-        <w:spacing w:line="360" w:lineRule="auto"/>
-        <w:rPr>
-          <w:rFonts w:ascii="Times New Roman" w:hAnsi="Times New Roman" w:cs="Times New Roman"/>
-          <w:sz w:val="28"/>
-          <w:szCs w:val="36"/>
-        </w:rPr>
-      </w:pPr>
-      <w:r>
-        <w:rPr>
-          <w:rFonts w:ascii="Times New Roman" w:hAnsi="Times New Roman" w:cs="Times New Roman"/>
-          <w:b/>
-          <w:bCs/>
-          <w:sz w:val="28"/>
-          <w:szCs w:val="36"/>
-        </w:rPr>
-        <w:t xml:space="preserve">Go to </w:t>
-      </w:r>
-      <w:proofErr w:type="spellStart"/>
-      <w:r>
-        <w:rPr>
-          <w:rFonts w:ascii="Times New Roman" w:hAnsi="Times New Roman" w:cs="Times New Roman"/>
-          <w:b/>
-          <w:bCs/>
-          <w:sz w:val="28"/>
-          <w:szCs w:val="36"/>
-        </w:rPr>
-        <w:t>Suject</w:t>
-      </w:r>
-      <w:proofErr w:type="spellEnd"/>
-      <w:r>
-        <w:rPr>
-          <w:rFonts w:ascii="Times New Roman" w:hAnsi="Times New Roman" w:cs="Times New Roman"/>
-          <w:b/>
-          <w:bCs/>
-          <w:sz w:val="28"/>
-          <w:szCs w:val="36"/>
-        </w:rPr>
-        <w:t xml:space="preserve"> Section</w:t>
-      </w:r>
-    </w:p>
-    <w:p>
-      <w:pPr>
-        <w:pStyle w:val="ListParagraph"/>
-        <w:numPr>
-          <w:ilvl w:val="0"/>
-          <w:numId w:val="2"/>
-        </w:numPr>
-        <w:spacing w:line="360" w:lineRule="auto"/>
-        <w:rPr>
-          <w:rFonts w:ascii="Times New Roman" w:hAnsi="Times New Roman" w:cs="Times New Roman"/>
-          <w:sz w:val="28"/>
-          <w:szCs w:val="36"/>
-        </w:rPr>
-      </w:pPr>
-      <w:r>
-        <w:rPr>
-          <w:rFonts w:ascii="Times New Roman" w:hAnsi="Times New Roman" w:cs="Times New Roman"/>
-          <w:b/>
-          <w:bCs/>
-          <w:sz w:val="28"/>
-          <w:szCs w:val="36"/>
-        </w:rPr>
-        <w:t>Select Subject</w:t>
-      </w:r>
-    </w:p>
-    <w:p>
-      <w:pPr>
-        <w:pStyle w:val="ListParagraph"/>
-        <w:numPr>
-          <w:ilvl w:val="0"/>
-          <w:numId w:val="2"/>
-        </w:numPr>
-        <w:spacing w:line="360" w:lineRule="auto"/>
-        <w:rPr>
-          <w:rFonts w:ascii="Times New Roman" w:hAnsi="Times New Roman" w:cs="Times New Roman"/>
-          <w:sz w:val="28"/>
-          <w:szCs w:val="36"/>
-        </w:rPr>
-      </w:pPr>
-      <w:r>
-        <w:rPr>
-          <w:rFonts w:ascii="Times New Roman" w:hAnsi="Times New Roman" w:cs="Times New Roman"/>
-          <w:b/>
-          <w:bCs/>
-          <w:sz w:val="28"/>
-          <w:szCs w:val="36"/>
-        </w:rPr>
-        <w:t>Clit Add Question</w:t>
-      </w:r>
-    </w:p>
-    <w:p>
-      <w:pPr>
-        <w:pStyle w:val="ListParagraph"/>
-        <w:numPr>
-          <w:ilvl w:val="0"/>
-          <w:numId w:val="2"/>
-        </w:numPr>
-        <w:spacing w:line="360" w:lineRule="auto"/>
-        <w:rPr>
-          <w:rFonts w:ascii="Times New Roman" w:hAnsi="Times New Roman" w:cs="Times New Roman"/>
-          <w:sz w:val="28"/>
-          <w:szCs w:val="36"/>
-        </w:rPr>
-      </w:pPr>
-      <w:r>
-        <w:rPr>
-          <w:rFonts w:ascii="Times New Roman" w:hAnsi="Times New Roman" w:cs="Times New Roman"/>
-          <w:b/>
-          <w:bCs/>
-          <w:sz w:val="28"/>
-          <w:szCs w:val="36"/>
-        </w:rPr>
-        <w:t>Fill Question</w:t>
-      </w:r>
-    </w:p>
-    <w:p>
-      <w:pPr>
-        <w:pStyle w:val="ListParagraph"/>
-        <w:spacing w:line="360" w:lineRule="auto"/>
-        <w:ind w:left="1080"/>
-        <w:rPr>
-          <w:rFonts w:ascii="Times New Roman" w:hAnsi="Times New Roman" w:cs="Times New Roman"/>
-          <w:b/>
-          <w:bCs/>
-          <w:sz w:val="28"/>
-          <w:szCs w:val="36"/>
-        </w:rPr>
-      </w:pPr>
-      <w:r>
-        <w:rPr>
-          <w:rFonts w:ascii="Times New Roman" w:hAnsi="Times New Roman" w:cs="Times New Roman"/>
-          <w:b/>
-          <w:bCs/>
-          <w:sz w:val="28"/>
-          <w:szCs w:val="36"/>
-        </w:rPr>
-        <w:t xml:space="preserve">Output: </w:t>
-      </w:r>
-    </w:p>
-    <w:p>
-      <w:pPr>
-        <w:pStyle w:val="ListParagraph"/>
-        <w:spacing w:line="360" w:lineRule="auto"/>
-        <w:ind w:left="1080"/>
-        <w:rPr>
-          <w:rFonts w:ascii="Times New Roman" w:hAnsi="Times New Roman" w:cs="Times New Roman"/>
-          <w:sz w:val="28"/>
-          <w:szCs w:val="36"/>
-        </w:rPr>
-      </w:pPr>
-      <w:r>
-        <w:rPr>
-          <w:rFonts w:ascii="Times New Roman" w:hAnsi="Times New Roman" w:cs="Times New Roman"/>
-          <w:sz w:val="28"/>
-          <w:szCs w:val="36"/>
-        </w:rPr>
-        <w:drawing>
-          <wp:inline distT="0" distB="0" distL="0" distR="0" wp14:anchorId="2FF703B7" wp14:editId="346117BC">
-            <wp:extent cx="5943600" cy="4379595"/>
-            <wp:effectExtent l="0" t="0" r="0" b="1905"/>
-            <wp:docPr id="2105616096" name="Picture 1" descr="A screenshot of a computer program&#10;&#10;AI-generated content may be incorrect."/>
-            <wp:cNvGraphicFramePr>
-              <a:graphicFrameLocks xmlns:a="http://schemas.openxmlformats.org/drawingml/2006/main" noChangeAspect="1"/>
-            </wp:cNvGraphicFramePr>
-            <a:graphic xmlns:a="http://schemas.openxmlformats.org/drawingml/2006/main">
-              <a:graphicData uri="http://schemas.openxmlformats.org/drawingml/2006/picture">
-                <pic:pic xmlns:pic="http://schemas.openxmlformats.org/drawingml/2006/picture">
-                  <pic:nvPicPr>
-                    <pic:cNvPr id="2105616096" name="Picture 1" descr="A screenshot of a computer program&#10;&#10;AI-generated content may be incorrect."/>
-                    <pic:cNvPicPr/>
-                  </pic:nvPicPr>
-                  <pic:blipFill>
-                    <a:blip r:embed="rId7"/>
-                    <a:stretch>
-                      <a:fillRect/>
-                    </a:stretch>
-                  </pic:blipFill>
-                  <pic:spPr>
-                    <a:xfrm>
-                      <a:off x="0" y="0"/>
-                      <a:ext cx="5943600" cy="4379595"/>
-                    </a:xfrm>
-                    <a:prstGeom prst="rect">
-                      <a:avLst/>
-                    </a:prstGeom>
-                  </pic:spPr>
-                </pic:pic>
-              </a:graphicData>
-            </a:graphic>
-          </wp:inline>
-        </w:drawing>
-      </w:r>
-    </w:p>
-    <w:p>
-      <w:pPr>
-        <w:pStyle w:val="ListParagraph"/>
-        <w:spacing w:line="360" w:lineRule="auto"/>
-        <w:rPr>
-          <w:rFonts w:ascii="Times New Roman" w:hAnsi="Times New Roman" w:cs="Times New Roman"/>
-          <w:sz w:val="28"/>
-          <w:szCs w:val="36"/>
-        </w:rPr>
-      </w:pPr>
-    </w:p>
-    <w:p>
-      <w:pPr>
-        <w:pStyle w:val="ListParagraph"/>
-        <w:spacing w:line="360" w:lineRule="auto"/>
-        <w:jc w:val="center"/>
-        <w:rPr>
-          <w:rFonts w:ascii="Times New Roman" w:hAnsi="Times New Roman" w:cs="Times New Roman"/>
-          <w:b/>
-          <w:bCs/>
-          <w:sz w:val="28"/>
-          <w:szCs w:val="36"/>
-        </w:rPr>
-      </w:pPr>
-      <w:r>
-        <w:rPr>
-          <w:rFonts w:ascii="Times New Roman" w:hAnsi="Times New Roman" w:cs="Times New Roman"/>
-          <w:b/>
-          <w:bCs/>
-          <w:sz w:val="28"/>
-          <w:szCs w:val="36"/>
-        </w:rPr>
-        <w:t>User Used: Dean</w:t>
-      </w:r>
-    </w:p>
-    <w:p>
-      <w:pPr>
-        <w:pStyle w:val="ListParagraph"/>
-        <w:spacing w:line="360" w:lineRule="auto"/>
-        <w:jc w:val="center"/>
-        <w:rPr>
-          <w:rFonts w:ascii="Times New Roman" w:hAnsi="Times New Roman" w:cs="Times New Roman"/>
-          <w:b/>
-          <w:bCs/>
-          <w:sz w:val="28"/>
-          <w:szCs w:val="36"/>
-        </w:rPr>
-      </w:pPr>
-      <w:r>
-        <w:rPr>
-          <w:rFonts w:ascii="Times New Roman" w:hAnsi="Times New Roman" w:cs="Times New Roman"/>
-          <w:b/>
-          <w:bCs/>
-          <w:sz w:val="28"/>
-          <w:szCs w:val="36"/>
-        </w:rPr>
-        <w:t>23-A-12345</w:t>
-      </w:r>
-    </w:p>
-    <w:p>
-      <w:pPr>
-        <w:pStyle w:val="ListParagraph"/>
-        <w:spacing w:line="360" w:lineRule="auto"/>
-        <w:jc w:val="center"/>
-        <w:rPr>
-          <w:rFonts w:ascii="Times New Roman" w:hAnsi="Times New Roman" w:cs="Times New Roman"/>
-          <w:b/>
-          <w:bCs/>
-          <w:sz w:val="28"/>
-          <w:szCs w:val="36"/>
-        </w:rPr>
-      </w:pPr>
-      <w:r>
-        <w:rPr>
-          <w:rFonts w:ascii="Times New Roman" w:hAnsi="Times New Roman" w:cs="Times New Roman"/>
-          <w:b/>
-          <w:bCs/>
-          <w:sz w:val="28"/>
-          <w:szCs w:val="36"/>
-        </w:rPr>
-        <w:t>12345678</w:t>
-      </w:r>
-    </w:p>
-    <w:p>
-      <w:pPr>
-        <w:pStyle w:val="ListParagraph"/>
         <w:spacing w:line="360" w:lineRule="auto"/>
         <w:jc w:val="both"/>
         <w:rPr>
@@ -1366,7 +1144,6 @@
           <w:sz w:val="28"/>
           <w:szCs w:val="36"/>
         </w:rPr>
-        <w:lastRenderedPageBreak/>
         <w:t>Program Chair:</w:t>
       </w:r>
     </w:p>
@@ -1418,7 +1195,7 @@
           <w:sz w:val="28"/>
           <w:szCs w:val="36"/>
         </w:rPr>
-        <w:t>Pending because of can’t add question</w:t>
+        <w:t>Working</w:t>
       </w:r>
       <w:r>
         <w:rPr>
@@ -1479,7 +1256,7 @@
           <w:sz w:val="28"/>
           <w:szCs w:val="36"/>
         </w:rPr>
-        <w:t>Pending because of can’t add question</w:t>
+        <w:t>Working</w:t>
       </w:r>
       <w:r>
         <w:rPr>
@@ -1540,7 +1317,7 @@
           <w:sz w:val="28"/>
           <w:szCs w:val="36"/>
         </w:rPr>
-        <w:t>Pending because of can’t add question</w:t>
+        <w:t>Working</w:t>
       </w:r>
       <w:r>
         <w:rPr>
@@ -1662,7 +1439,7 @@
           <w:sz w:val="28"/>
           <w:szCs w:val="36"/>
         </w:rPr>
-        <w:t>Pending because of can’t add question</w:t>
+        <w:t>Working</w:t>
       </w:r>
       <w:r>
         <w:rPr>
@@ -1779,77 +1556,45 @@
           <w:sz w:val="28"/>
           <w:szCs w:val="36"/>
         </w:rPr>
-        <w:t>Add Question (Not Working)</w:t>
+        <w:t>Add Question (Working)</w:t>
       </w:r>
     </w:p>
     <w:p>
       <w:pPr>
         <w:pStyle w:val="ListParagraph"/>
         <w:spacing w:line="360" w:lineRule="auto"/>
-        <w:rPr>
-          <w:rFonts w:ascii="Times New Roman" w:hAnsi="Times New Roman" w:cs="Times New Roman"/>
-          <w:b/>
-          <w:bCs/>
-          <w:sz w:val="28"/>
-          <w:szCs w:val="36"/>
-        </w:rPr>
-      </w:pPr>
-      <w:r>
-        <w:rPr>
-          <w:rFonts w:ascii="Times New Roman" w:hAnsi="Times New Roman" w:cs="Times New Roman"/>
-          <w:b/>
-          <w:bCs/>
-          <w:sz w:val="28"/>
-          <w:szCs w:val="36"/>
-        </w:rPr>
-        <w:t>How to replicate bug:</w:t>
-      </w:r>
+        <w:jc w:val="center"/>
+        <w:rPr>
+          <w:rFonts w:ascii="Times New Roman" w:hAnsi="Times New Roman" w:cs="Times New Roman"/>
+          <w:b/>
+          <w:bCs/>
+          <w:sz w:val="28"/>
+          <w:szCs w:val="36"/>
+        </w:rPr>
+      </w:pPr>
     </w:p>
     <w:p>
       <w:pPr>
         <w:pStyle w:val="ListParagraph"/>
-        <w:numPr>
-          <w:ilvl w:val="0"/>
-          <w:numId w:val="4"/>
-        </w:numPr>
-        <w:spacing w:line="360" w:lineRule="auto"/>
-        <w:rPr>
-          <w:rFonts w:ascii="Times New Roman" w:hAnsi="Times New Roman" w:cs="Times New Roman"/>
-          <w:sz w:val="28"/>
-          <w:szCs w:val="36"/>
-        </w:rPr>
-      </w:pPr>
-      <w:r>
-        <w:rPr>
-          <w:rFonts w:ascii="Times New Roman" w:hAnsi="Times New Roman" w:cs="Times New Roman"/>
-          <w:b/>
-          <w:bCs/>
-          <w:sz w:val="28"/>
-          <w:szCs w:val="36"/>
-        </w:rPr>
-        <w:t xml:space="preserve">Log In </w:t>
-      </w:r>
-      <w:proofErr w:type="gramStart"/>
-      <w:r>
-        <w:rPr>
-          <w:rFonts w:ascii="Times New Roman" w:hAnsi="Times New Roman" w:cs="Times New Roman"/>
-          <w:b/>
-          <w:bCs/>
-          <w:sz w:val="28"/>
-          <w:szCs w:val="36"/>
-        </w:rPr>
-        <w:t>As</w:t>
-      </w:r>
-      <w:proofErr w:type="gramEnd"/>
-      <w:r>
-        <w:rPr>
-          <w:rFonts w:ascii="Times New Roman" w:hAnsi="Times New Roman" w:cs="Times New Roman"/>
-          <w:b/>
-          <w:bCs/>
-          <w:sz w:val="28"/>
-          <w:szCs w:val="36"/>
-        </w:rPr>
-        <w:t xml:space="preserve"> </w:t>
+        <w:spacing w:line="360" w:lineRule="auto"/>
+        <w:jc w:val="center"/>
+        <w:rPr>
+          <w:rFonts w:ascii="Times New Roman" w:hAnsi="Times New Roman" w:cs="Times New Roman"/>
+          <w:b/>
+          <w:bCs/>
+          <w:sz w:val="28"/>
+          <w:szCs w:val="36"/>
+        </w:rPr>
+      </w:pPr>
+      <w:r>
+        <w:rPr>
+          <w:rFonts w:ascii="Times New Roman" w:hAnsi="Times New Roman" w:cs="Times New Roman"/>
+          <w:b/>
+          <w:bCs/>
+          <w:sz w:val="28"/>
+          <w:szCs w:val="36"/>
+        </w:rPr>
+        <w:t xml:space="preserve">User Used: </w:t>
       </w:r>
       <w:r>
         <w:rPr>
@@ -1865,27 +1610,38 @@
     <w:p>
       <w:pPr>
         <w:pStyle w:val="ListParagraph"/>
-        <w:numPr>
-          <w:ilvl w:val="0"/>
-          <w:numId w:val="4"/>
-        </w:numPr>
-        <w:spacing w:line="360" w:lineRule="auto"/>
-        <w:rPr>
-          <w:rFonts w:ascii="Times New Roman" w:hAnsi="Times New Roman" w:cs="Times New Roman"/>
-          <w:sz w:val="28"/>
-          <w:szCs w:val="36"/>
-        </w:rPr>
-      </w:pPr>
-      <w:r>
-        <w:rPr>
-          <w:rFonts w:ascii="Times New Roman" w:hAnsi="Times New Roman" w:cs="Times New Roman"/>
-          <w:b/>
-          <w:bCs/>
-          <w:sz w:val="28"/>
-          <w:szCs w:val="36"/>
-        </w:rPr>
-        <w:t xml:space="preserve">Go to </w:t>
-      </w:r>
+        <w:spacing w:line="360" w:lineRule="auto"/>
+        <w:jc w:val="center"/>
+        <w:rPr>
+          <w:rFonts w:ascii="Times New Roman" w:hAnsi="Times New Roman" w:cs="Times New Roman"/>
+          <w:b/>
+          <w:bCs/>
+          <w:sz w:val="28"/>
+          <w:szCs w:val="36"/>
+        </w:rPr>
+      </w:pPr>
+      <w:r>
+        <w:rPr>
+          <w:rFonts w:ascii="Times New Roman" w:hAnsi="Times New Roman" w:cs="Times New Roman"/>
+          <w:b/>
+          <w:bCs/>
+          <w:sz w:val="28"/>
+          <w:szCs w:val="36"/>
+        </w:rPr>
+        <w:t xml:space="preserve">23-A-44444 </w:t>
+      </w:r>
+    </w:p>
+    <w:p>
+      <w:pPr>
+        <w:pStyle w:val="ListParagraph"/>
+        <w:spacing w:line="360" w:lineRule="auto"/>
+        <w:jc w:val="center"/>
+        <w:rPr>
+          <w:rFonts w:ascii="Times New Roman" w:hAnsi="Times New Roman" w:cs="Times New Roman"/>
+          <w:sz w:val="28"/>
+          <w:szCs w:val="36"/>
+        </w:rPr>
+      </w:pPr>
       <w:proofErr w:type="spellStart"/>
       <w:r>
         <w:rPr>
@@ -1895,385 +1651,113 @@
           <w:sz w:val="28"/>
           <w:szCs w:val="36"/>
         </w:rPr>
-        <w:t>Suject</w:t>
+        <w:t>christiantenorio</w:t>
       </w:r>
       <w:proofErr w:type="spellEnd"/>
-      <w:r>
-        <w:rPr>
-          <w:rFonts w:ascii="Times New Roman" w:hAnsi="Times New Roman" w:cs="Times New Roman"/>
-          <w:b/>
-          <w:bCs/>
-          <w:sz w:val="28"/>
-          <w:szCs w:val="36"/>
-        </w:rPr>
-        <w:t xml:space="preserve"> Section</w:t>
-      </w:r>
-    </w:p>
-    <w:p>
-      <w:pPr>
-        <w:pStyle w:val="ListParagraph"/>
-        <w:numPr>
-          <w:ilvl w:val="0"/>
-          <w:numId w:val="4"/>
-        </w:numPr>
-        <w:spacing w:line="360" w:lineRule="auto"/>
-        <w:rPr>
-          <w:rFonts w:ascii="Times New Roman" w:hAnsi="Times New Roman" w:cs="Times New Roman"/>
-          <w:sz w:val="28"/>
-          <w:szCs w:val="36"/>
-        </w:rPr>
-      </w:pPr>
-      <w:r>
-        <w:rPr>
-          <w:rFonts w:ascii="Times New Roman" w:hAnsi="Times New Roman" w:cs="Times New Roman"/>
-          <w:b/>
-          <w:bCs/>
-          <w:sz w:val="28"/>
-          <w:szCs w:val="36"/>
-        </w:rPr>
-        <w:t>Select Subject</w:t>
-      </w:r>
-    </w:p>
-    <w:p>
-      <w:pPr>
-        <w:pStyle w:val="ListParagraph"/>
-        <w:numPr>
-          <w:ilvl w:val="0"/>
-          <w:numId w:val="4"/>
-        </w:numPr>
-        <w:spacing w:line="360" w:lineRule="auto"/>
-        <w:rPr>
-          <w:rFonts w:ascii="Times New Roman" w:hAnsi="Times New Roman" w:cs="Times New Roman"/>
-          <w:sz w:val="28"/>
-          <w:szCs w:val="36"/>
-        </w:rPr>
-      </w:pPr>
-      <w:r>
-        <w:rPr>
-          <w:rFonts w:ascii="Times New Roman" w:hAnsi="Times New Roman" w:cs="Times New Roman"/>
-          <w:b/>
-          <w:bCs/>
-          <w:sz w:val="28"/>
-          <w:szCs w:val="36"/>
-        </w:rPr>
-        <w:t>Clit Add Question</w:t>
-      </w:r>
-    </w:p>
-    <w:p>
-      <w:pPr>
-        <w:pStyle w:val="ListParagraph"/>
-        <w:spacing w:line="360" w:lineRule="auto"/>
-        <w:rPr>
-          <w:rFonts w:ascii="Times New Roman" w:hAnsi="Times New Roman" w:cs="Times New Roman"/>
-          <w:sz w:val="28"/>
-          <w:szCs w:val="36"/>
-        </w:rPr>
-      </w:pPr>
-      <w:r>
-        <w:rPr>
-          <w:rFonts w:ascii="Times New Roman" w:hAnsi="Times New Roman" w:cs="Times New Roman"/>
-          <w:b/>
-          <w:bCs/>
-          <w:sz w:val="28"/>
-          <w:szCs w:val="36"/>
-        </w:rPr>
-        <w:t xml:space="preserve">5. </w:t>
-      </w:r>
-      <w:r>
-        <w:rPr>
-          <w:rFonts w:ascii="Times New Roman" w:hAnsi="Times New Roman" w:cs="Times New Roman"/>
-          <w:b/>
-          <w:bCs/>
-          <w:sz w:val="28"/>
-          <w:szCs w:val="36"/>
-        </w:rPr>
-        <w:t>Fill Question</w:t>
-      </w:r>
-    </w:p>
-    <w:p>
-      <w:pPr>
-        <w:pStyle w:val="ListParagraph"/>
-        <w:spacing w:line="360" w:lineRule="auto"/>
-        <w:ind w:left="1080"/>
-        <w:rPr>
-          <w:rFonts w:ascii="Times New Roman" w:hAnsi="Times New Roman" w:cs="Times New Roman"/>
-          <w:b/>
-          <w:bCs/>
-          <w:sz w:val="28"/>
-          <w:szCs w:val="36"/>
-        </w:rPr>
-      </w:pPr>
-      <w:r>
-        <w:rPr>
-          <w:rFonts w:ascii="Times New Roman" w:hAnsi="Times New Roman" w:cs="Times New Roman"/>
-          <w:b/>
-          <w:bCs/>
-          <w:sz w:val="28"/>
-          <w:szCs w:val="36"/>
-        </w:rPr>
-        <w:t xml:space="preserve">Output: </w:t>
-      </w:r>
-    </w:p>
-    <w:p>
-      <w:pPr>
-        <w:pStyle w:val="ListParagraph"/>
-        <w:spacing w:line="360" w:lineRule="auto"/>
-        <w:rPr>
-          <w:rFonts w:ascii="Times New Roman" w:hAnsi="Times New Roman" w:cs="Times New Roman"/>
-          <w:sz w:val="28"/>
-          <w:szCs w:val="36"/>
-        </w:rPr>
-      </w:pPr>
-      <w:r>
-        <w:rPr>
-          <w:rFonts w:ascii="Times New Roman" w:hAnsi="Times New Roman" w:cs="Times New Roman"/>
-          <w:sz w:val="28"/>
-          <w:szCs w:val="36"/>
-        </w:rPr>
-        <w:lastRenderedPageBreak/>
-        <w:drawing>
-          <wp:inline distT="0" distB="0" distL="0" distR="0" wp14:anchorId="42C52037" wp14:editId="66E23506">
-            <wp:extent cx="5943600" cy="3895725"/>
-            <wp:effectExtent l="0" t="0" r="0" b="9525"/>
-            <wp:docPr id="1287693767" name="Picture 1" descr="A screenshot of a computer program&#10;&#10;AI-generated content may be incorrect."/>
-            <wp:cNvGraphicFramePr>
-              <a:graphicFrameLocks xmlns:a="http://schemas.openxmlformats.org/drawingml/2006/main" noChangeAspect="1"/>
-            </wp:cNvGraphicFramePr>
-            <a:graphic xmlns:a="http://schemas.openxmlformats.org/drawingml/2006/main">
-              <a:graphicData uri="http://schemas.openxmlformats.org/drawingml/2006/picture">
-                <pic:pic xmlns:pic="http://schemas.openxmlformats.org/drawingml/2006/picture">
-                  <pic:nvPicPr>
-                    <pic:cNvPr id="1287693767" name="Picture 1" descr="A screenshot of a computer program&#10;&#10;AI-generated content may be incorrect."/>
-                    <pic:cNvPicPr/>
-                  </pic:nvPicPr>
-                  <pic:blipFill>
-                    <a:blip r:embed="rId8"/>
-                    <a:stretch>
-                      <a:fillRect/>
-                    </a:stretch>
-                  </pic:blipFill>
-                  <pic:spPr>
-                    <a:xfrm>
-                      <a:off x="0" y="0"/>
-                      <a:ext cx="5943600" cy="3895725"/>
-                    </a:xfrm>
-                    <a:prstGeom prst="rect">
-                      <a:avLst/>
-                    </a:prstGeom>
-                  </pic:spPr>
-                </pic:pic>
-              </a:graphicData>
-            </a:graphic>
-          </wp:inline>
-        </w:drawing>
-      </w:r>
-    </w:p>
-    <w:p>
-      <w:pPr>
-        <w:spacing w:line="360" w:lineRule="auto"/>
-        <w:rPr>
-          <w:rFonts w:ascii="Times New Roman" w:hAnsi="Times New Roman" w:cs="Times New Roman"/>
-          <w:sz w:val="28"/>
-          <w:szCs w:val="36"/>
-        </w:rPr>
-      </w:pPr>
-    </w:p>
-    <w:p>
-      <w:pPr>
-        <w:pStyle w:val="ListParagraph"/>
-        <w:spacing w:line="360" w:lineRule="auto"/>
-        <w:jc w:val="center"/>
-        <w:rPr>
-          <w:rFonts w:ascii="Times New Roman" w:hAnsi="Times New Roman" w:cs="Times New Roman"/>
-          <w:b/>
-          <w:bCs/>
-          <w:sz w:val="28"/>
-          <w:szCs w:val="36"/>
-        </w:rPr>
-      </w:pPr>
-      <w:r>
-        <w:rPr>
-          <w:rFonts w:ascii="Times New Roman" w:hAnsi="Times New Roman" w:cs="Times New Roman"/>
-          <w:b/>
-          <w:bCs/>
-          <w:sz w:val="28"/>
-          <w:szCs w:val="36"/>
-        </w:rPr>
-        <w:t xml:space="preserve">User Used: </w:t>
-      </w:r>
-      <w:r>
-        <w:rPr>
-          <w:rFonts w:ascii="Times New Roman" w:hAnsi="Times New Roman" w:cs="Times New Roman"/>
-          <w:b/>
-          <w:bCs/>
-          <w:sz w:val="28"/>
-          <w:szCs w:val="36"/>
-        </w:rPr>
-        <w:t>Program Chair</w:t>
-      </w:r>
-    </w:p>
-    <w:p>
-      <w:pPr>
-        <w:pStyle w:val="ListParagraph"/>
-        <w:spacing w:line="360" w:lineRule="auto"/>
-        <w:jc w:val="center"/>
-        <w:rPr>
-          <w:rFonts w:ascii="Times New Roman" w:hAnsi="Times New Roman" w:cs="Times New Roman"/>
-          <w:b/>
-          <w:bCs/>
-          <w:sz w:val="28"/>
-          <w:szCs w:val="36"/>
-        </w:rPr>
-      </w:pPr>
-      <w:r>
-        <w:rPr>
-          <w:rFonts w:ascii="Times New Roman" w:hAnsi="Times New Roman" w:cs="Times New Roman"/>
-          <w:b/>
-          <w:bCs/>
-          <w:sz w:val="28"/>
-          <w:szCs w:val="36"/>
-        </w:rPr>
-        <w:t>23-A-44444</w:t>
-      </w:r>
-      <w:r>
-        <w:rPr>
-          <w:rFonts w:ascii="Times New Roman" w:hAnsi="Times New Roman" w:cs="Times New Roman"/>
-          <w:b/>
-          <w:bCs/>
-          <w:sz w:val="28"/>
-          <w:szCs w:val="36"/>
-        </w:rPr>
-        <w:t xml:space="preserve"> </w:t>
-      </w:r>
-    </w:p>
-    <w:p>
-      <w:pPr>
-        <w:pStyle w:val="ListParagraph"/>
-        <w:spacing w:line="360" w:lineRule="auto"/>
-        <w:jc w:val="center"/>
-        <w:rPr>
-          <w:rFonts w:ascii="Times New Roman" w:hAnsi="Times New Roman" w:cs="Times New Roman"/>
-          <w:sz w:val="28"/>
-          <w:szCs w:val="36"/>
-        </w:rPr>
-      </w:pPr>
-      <w:proofErr w:type="spellStart"/>
-      <w:r>
-        <w:rPr>
-          <w:rFonts w:ascii="Times New Roman" w:hAnsi="Times New Roman" w:cs="Times New Roman"/>
-          <w:b/>
-          <w:bCs/>
-          <w:sz w:val="28"/>
-          <w:szCs w:val="36"/>
-        </w:rPr>
-        <w:t>christiantenorio</w:t>
-      </w:r>
-      <w:proofErr w:type="spellEnd"/>
-    </w:p>
-    <w:p>
-      <w:pPr>
-        <w:spacing w:line="360" w:lineRule="auto"/>
-        <w:rPr>
-          <w:rFonts w:ascii="Times New Roman" w:hAnsi="Times New Roman" w:cs="Times New Roman"/>
-          <w:b/>
-          <w:bCs/>
-          <w:sz w:val="28"/>
-          <w:szCs w:val="36"/>
-        </w:rPr>
-      </w:pPr>
-    </w:p>
-    <w:p>
-      <w:pPr>
-        <w:spacing w:line="360" w:lineRule="auto"/>
-        <w:rPr>
-          <w:rFonts w:ascii="Times New Roman" w:hAnsi="Times New Roman" w:cs="Times New Roman"/>
-          <w:b/>
-          <w:bCs/>
-          <w:sz w:val="28"/>
-          <w:szCs w:val="36"/>
-        </w:rPr>
-      </w:pPr>
-    </w:p>
-    <w:p>
-      <w:pPr>
-        <w:spacing w:line="360" w:lineRule="auto"/>
-        <w:rPr>
-          <w:rFonts w:ascii="Times New Roman" w:hAnsi="Times New Roman" w:cs="Times New Roman"/>
-          <w:b/>
-          <w:bCs/>
-          <w:sz w:val="28"/>
-          <w:szCs w:val="36"/>
-        </w:rPr>
-      </w:pPr>
-    </w:p>
-    <w:p>
-      <w:pPr>
-        <w:spacing w:line="360" w:lineRule="auto"/>
-        <w:rPr>
-          <w:rFonts w:ascii="Times New Roman" w:hAnsi="Times New Roman" w:cs="Times New Roman"/>
-          <w:b/>
-          <w:bCs/>
-          <w:sz w:val="28"/>
-          <w:szCs w:val="36"/>
-        </w:rPr>
-      </w:pPr>
-    </w:p>
-    <w:p>
-      <w:pPr>
-        <w:spacing w:line="360" w:lineRule="auto"/>
-        <w:rPr>
-          <w:rFonts w:ascii="Times New Roman" w:hAnsi="Times New Roman" w:cs="Times New Roman"/>
-          <w:b/>
-          <w:bCs/>
-          <w:sz w:val="28"/>
-          <w:szCs w:val="36"/>
-        </w:rPr>
-      </w:pPr>
-    </w:p>
-    <w:p>
-      <w:pPr>
-        <w:spacing w:line="360" w:lineRule="auto"/>
-        <w:rPr>
-          <w:rFonts w:ascii="Times New Roman" w:hAnsi="Times New Roman" w:cs="Times New Roman"/>
-          <w:b/>
-          <w:bCs/>
-          <w:sz w:val="28"/>
-          <w:szCs w:val="36"/>
-        </w:rPr>
-      </w:pPr>
-    </w:p>
-    <w:p>
-      <w:pPr>
-        <w:spacing w:line="360" w:lineRule="auto"/>
-        <w:rPr>
-          <w:rFonts w:ascii="Times New Roman" w:hAnsi="Times New Roman" w:cs="Times New Roman"/>
-          <w:b/>
-          <w:bCs/>
-          <w:sz w:val="28"/>
-          <w:szCs w:val="36"/>
-        </w:rPr>
-      </w:pPr>
-    </w:p>
-    <w:p>
-      <w:pPr>
-        <w:spacing w:line="360" w:lineRule="auto"/>
-        <w:rPr>
-          <w:rFonts w:ascii="Times New Roman" w:hAnsi="Times New Roman" w:cs="Times New Roman"/>
-          <w:b/>
-          <w:bCs/>
-          <w:sz w:val="28"/>
-          <w:szCs w:val="36"/>
-        </w:rPr>
-      </w:pPr>
-      <w:r>
-        <w:rPr>
-          <w:rFonts w:ascii="Times New Roman" w:hAnsi="Times New Roman" w:cs="Times New Roman"/>
-          <w:b/>
-          <w:bCs/>
-          <w:sz w:val="28"/>
-          <w:szCs w:val="36"/>
-        </w:rPr>
-        <w:lastRenderedPageBreak/>
+    </w:p>
+    <w:p>
+      <w:pPr>
+        <w:spacing w:line="360" w:lineRule="auto"/>
+        <w:rPr>
+          <w:rFonts w:ascii="Times New Roman" w:hAnsi="Times New Roman" w:cs="Times New Roman"/>
+          <w:b/>
+          <w:bCs/>
+          <w:sz w:val="28"/>
+          <w:szCs w:val="36"/>
+        </w:rPr>
+      </w:pPr>
+    </w:p>
+    <w:p>
+      <w:pPr>
+        <w:spacing w:line="360" w:lineRule="auto"/>
+        <w:rPr>
+          <w:rFonts w:ascii="Times New Roman" w:hAnsi="Times New Roman" w:cs="Times New Roman"/>
+          <w:b/>
+          <w:bCs/>
+          <w:sz w:val="28"/>
+          <w:szCs w:val="36"/>
+        </w:rPr>
+      </w:pPr>
+    </w:p>
+    <w:p>
+      <w:pPr>
+        <w:spacing w:line="360" w:lineRule="auto"/>
+        <w:rPr>
+          <w:rFonts w:ascii="Times New Roman" w:hAnsi="Times New Roman" w:cs="Times New Roman"/>
+          <w:b/>
+          <w:bCs/>
+          <w:sz w:val="28"/>
+          <w:szCs w:val="36"/>
+        </w:rPr>
+      </w:pPr>
+    </w:p>
+    <w:p>
+      <w:pPr>
+        <w:spacing w:line="360" w:lineRule="auto"/>
+        <w:rPr>
+          <w:rFonts w:ascii="Times New Roman" w:hAnsi="Times New Roman" w:cs="Times New Roman"/>
+          <w:b/>
+          <w:bCs/>
+          <w:sz w:val="28"/>
+          <w:szCs w:val="36"/>
+        </w:rPr>
+      </w:pPr>
+    </w:p>
+    <w:p>
+      <w:pPr>
+        <w:spacing w:line="360" w:lineRule="auto"/>
+        <w:rPr>
+          <w:rFonts w:ascii="Times New Roman" w:hAnsi="Times New Roman" w:cs="Times New Roman"/>
+          <w:b/>
+          <w:bCs/>
+          <w:sz w:val="28"/>
+          <w:szCs w:val="36"/>
+        </w:rPr>
+      </w:pPr>
+    </w:p>
+    <w:p>
+      <w:pPr>
+        <w:spacing w:line="360" w:lineRule="auto"/>
+        <w:rPr>
+          <w:rFonts w:ascii="Times New Roman" w:hAnsi="Times New Roman" w:cs="Times New Roman"/>
+          <w:b/>
+          <w:bCs/>
+          <w:sz w:val="28"/>
+          <w:szCs w:val="36"/>
+        </w:rPr>
+      </w:pPr>
+    </w:p>
+    <w:p>
+      <w:pPr>
+        <w:spacing w:line="360" w:lineRule="auto"/>
+        <w:rPr>
+          <w:rFonts w:ascii="Times New Roman" w:hAnsi="Times New Roman" w:cs="Times New Roman"/>
+          <w:b/>
+          <w:bCs/>
+          <w:sz w:val="28"/>
+          <w:szCs w:val="36"/>
+        </w:rPr>
+      </w:pPr>
+    </w:p>
+    <w:p>
+      <w:pPr>
+        <w:spacing w:line="360" w:lineRule="auto"/>
+        <w:rPr>
+          <w:rFonts w:ascii="Times New Roman" w:hAnsi="Times New Roman" w:cs="Times New Roman"/>
+          <w:b/>
+          <w:bCs/>
+          <w:sz w:val="28"/>
+          <w:szCs w:val="36"/>
+        </w:rPr>
+      </w:pPr>
+      <w:r>
+        <w:rPr>
+          <w:rFonts w:ascii="Times New Roman" w:hAnsi="Times New Roman" w:cs="Times New Roman"/>
+          <w:b/>
+          <w:bCs/>
+          <w:sz w:val="28"/>
+          <w:szCs w:val="36"/>
+        </w:rPr>
         <w:t>Faculty:</w:t>
       </w:r>
     </w:p>
@@ -2325,7 +1809,7 @@
           <w:sz w:val="28"/>
           <w:szCs w:val="36"/>
         </w:rPr>
-        <w:t>Pending because of can’t add question</w:t>
+        <w:t>Working</w:t>
       </w:r>
       <w:r>
         <w:rPr>
@@ -2427,7 +1911,7 @@
           <w:sz w:val="28"/>
           <w:szCs w:val="36"/>
         </w:rPr>
-        <w:t>Pending because of can’t add question</w:t>
+        <w:t>Working</w:t>
       </w:r>
       <w:r>
         <w:rPr>
@@ -2544,407 +2028,8 @@
           <w:sz w:val="28"/>
           <w:szCs w:val="36"/>
         </w:rPr>
-        <w:t>Add Question (Not Working)</w:t>
-      </w:r>
-    </w:p>
-    <w:p>
-      <w:pPr>
-        <w:pStyle w:val="ListParagraph"/>
-        <w:numPr>
-          <w:ilvl w:val="0"/>
-          <w:numId w:val="5"/>
-        </w:numPr>
-        <w:spacing w:line="360" w:lineRule="auto"/>
-        <w:rPr>
-          <w:rFonts w:ascii="Times New Roman" w:hAnsi="Times New Roman" w:cs="Times New Roman"/>
-          <w:b/>
-          <w:bCs/>
-          <w:sz w:val="28"/>
-          <w:szCs w:val="36"/>
-        </w:rPr>
-      </w:pPr>
-      <w:r>
-        <w:rPr>
-          <w:rFonts w:ascii="Times New Roman" w:hAnsi="Times New Roman" w:cs="Times New Roman"/>
-          <w:b/>
-          <w:bCs/>
-          <w:sz w:val="28"/>
-          <w:szCs w:val="36"/>
-        </w:rPr>
-        <w:t>How to replicate bug:</w:t>
-      </w:r>
-    </w:p>
-    <w:p>
-      <w:pPr>
-        <w:pStyle w:val="ListParagraph"/>
-        <w:numPr>
-          <w:ilvl w:val="0"/>
-          <w:numId w:val="5"/>
-        </w:numPr>
-        <w:spacing w:line="360" w:lineRule="auto"/>
-        <w:rPr>
-          <w:rFonts w:ascii="Times New Roman" w:hAnsi="Times New Roman" w:cs="Times New Roman"/>
-          <w:sz w:val="28"/>
-          <w:szCs w:val="36"/>
-        </w:rPr>
-      </w:pPr>
-      <w:r>
-        <w:rPr>
-          <w:rFonts w:ascii="Times New Roman" w:hAnsi="Times New Roman" w:cs="Times New Roman"/>
-          <w:b/>
-          <w:bCs/>
-          <w:sz w:val="28"/>
-          <w:szCs w:val="36"/>
-        </w:rPr>
-        <w:t xml:space="preserve">Log In </w:t>
-      </w:r>
-      <w:proofErr w:type="gramStart"/>
-      <w:r>
-        <w:rPr>
-          <w:rFonts w:ascii="Times New Roman" w:hAnsi="Times New Roman" w:cs="Times New Roman"/>
-          <w:b/>
-          <w:bCs/>
-          <w:sz w:val="28"/>
-          <w:szCs w:val="36"/>
-        </w:rPr>
-        <w:t>As</w:t>
-      </w:r>
-      <w:proofErr w:type="gramEnd"/>
-      <w:r>
-        <w:rPr>
-          <w:rFonts w:ascii="Times New Roman" w:hAnsi="Times New Roman" w:cs="Times New Roman"/>
-          <w:b/>
-          <w:bCs/>
-          <w:sz w:val="28"/>
-          <w:szCs w:val="36"/>
-        </w:rPr>
-        <w:t xml:space="preserve"> </w:t>
-      </w:r>
-      <w:r>
-        <w:rPr>
-          <w:rFonts w:ascii="Times New Roman" w:hAnsi="Times New Roman" w:cs="Times New Roman"/>
-          <w:b/>
-          <w:bCs/>
-          <w:sz w:val="28"/>
-          <w:szCs w:val="36"/>
-        </w:rPr>
-        <w:t>Faculty</w:t>
-      </w:r>
-    </w:p>
-    <w:p>
-      <w:pPr>
-        <w:pStyle w:val="ListParagraph"/>
-        <w:numPr>
-          <w:ilvl w:val="0"/>
-          <w:numId w:val="5"/>
-        </w:numPr>
-        <w:spacing w:line="360" w:lineRule="auto"/>
-        <w:rPr>
-          <w:rFonts w:ascii="Times New Roman" w:hAnsi="Times New Roman" w:cs="Times New Roman"/>
-          <w:sz w:val="28"/>
-          <w:szCs w:val="36"/>
-        </w:rPr>
-      </w:pPr>
-      <w:r>
-        <w:rPr>
-          <w:rFonts w:ascii="Times New Roman" w:hAnsi="Times New Roman" w:cs="Times New Roman"/>
-          <w:b/>
-          <w:bCs/>
-          <w:sz w:val="28"/>
-          <w:szCs w:val="36"/>
-        </w:rPr>
-        <w:t xml:space="preserve">Go to </w:t>
-      </w:r>
-      <w:proofErr w:type="spellStart"/>
-      <w:r>
-        <w:rPr>
-          <w:rFonts w:ascii="Times New Roman" w:hAnsi="Times New Roman" w:cs="Times New Roman"/>
-          <w:b/>
-          <w:bCs/>
-          <w:sz w:val="28"/>
-          <w:szCs w:val="36"/>
-        </w:rPr>
-        <w:t>Suject</w:t>
-      </w:r>
-      <w:proofErr w:type="spellEnd"/>
-      <w:r>
-        <w:rPr>
-          <w:rFonts w:ascii="Times New Roman" w:hAnsi="Times New Roman" w:cs="Times New Roman"/>
-          <w:b/>
-          <w:bCs/>
-          <w:sz w:val="28"/>
-          <w:szCs w:val="36"/>
-        </w:rPr>
-        <w:t xml:space="preserve"> Section</w:t>
-      </w:r>
-    </w:p>
-    <w:p>
-      <w:pPr>
-        <w:pStyle w:val="ListParagraph"/>
-        <w:numPr>
-          <w:ilvl w:val="0"/>
-          <w:numId w:val="5"/>
-        </w:numPr>
-        <w:spacing w:line="360" w:lineRule="auto"/>
-        <w:rPr>
-          <w:rFonts w:ascii="Times New Roman" w:hAnsi="Times New Roman" w:cs="Times New Roman"/>
-          <w:sz w:val="28"/>
-          <w:szCs w:val="36"/>
-        </w:rPr>
-      </w:pPr>
-      <w:r>
-        <w:rPr>
-          <w:rFonts w:ascii="Times New Roman" w:hAnsi="Times New Roman" w:cs="Times New Roman"/>
-          <w:b/>
-          <w:bCs/>
-          <w:sz w:val="28"/>
-          <w:szCs w:val="36"/>
-        </w:rPr>
-        <w:t>Select Subject</w:t>
-      </w:r>
-    </w:p>
-    <w:p>
-      <w:pPr>
-        <w:pStyle w:val="ListParagraph"/>
-        <w:numPr>
-          <w:ilvl w:val="0"/>
-          <w:numId w:val="5"/>
-        </w:numPr>
-        <w:spacing w:line="360" w:lineRule="auto"/>
-        <w:rPr>
-          <w:rFonts w:ascii="Times New Roman" w:hAnsi="Times New Roman" w:cs="Times New Roman"/>
-          <w:sz w:val="28"/>
-          <w:szCs w:val="36"/>
-        </w:rPr>
-      </w:pPr>
-      <w:r>
-        <w:rPr>
-          <w:rFonts w:ascii="Times New Roman" w:hAnsi="Times New Roman" w:cs="Times New Roman"/>
-          <w:b/>
-          <w:bCs/>
-          <w:sz w:val="28"/>
-          <w:szCs w:val="36"/>
-        </w:rPr>
-        <w:t>Clit Add Question</w:t>
-      </w:r>
-    </w:p>
-    <w:p>
-      <w:pPr>
-        <w:spacing w:line="360" w:lineRule="auto"/>
-        <w:ind w:left="360" w:firstLine="360"/>
-        <w:rPr>
-          <w:rFonts w:ascii="Times New Roman" w:hAnsi="Times New Roman" w:cs="Times New Roman"/>
-          <w:sz w:val="28"/>
-          <w:szCs w:val="36"/>
-        </w:rPr>
-      </w:pPr>
-      <w:r>
-        <w:rPr>
-          <w:rFonts w:ascii="Times New Roman" w:hAnsi="Times New Roman" w:cs="Times New Roman"/>
-          <w:b/>
-          <w:bCs/>
-          <w:sz w:val="28"/>
-          <w:szCs w:val="36"/>
-        </w:rPr>
-        <w:t>Fill Question</w:t>
-      </w:r>
-    </w:p>
-    <w:p>
-      <w:pPr>
-        <w:pStyle w:val="ListParagraph"/>
-        <w:spacing w:line="360" w:lineRule="auto"/>
-        <w:ind w:left="1080"/>
-        <w:rPr>
-          <w:rFonts w:ascii="Times New Roman" w:hAnsi="Times New Roman" w:cs="Times New Roman"/>
-          <w:b/>
-          <w:bCs/>
-          <w:sz w:val="28"/>
-          <w:szCs w:val="36"/>
-        </w:rPr>
-      </w:pPr>
-      <w:r>
-        <w:rPr>
-          <w:rFonts w:ascii="Times New Roman" w:hAnsi="Times New Roman" w:cs="Times New Roman"/>
-          <w:b/>
-          <w:bCs/>
-          <w:sz w:val="28"/>
-          <w:szCs w:val="36"/>
-        </w:rPr>
-        <w:t xml:space="preserve">Output: </w:t>
-      </w:r>
-    </w:p>
-    <w:p>
-      <w:pPr>
-        <w:pStyle w:val="ListParagraph"/>
-        <w:spacing w:line="360" w:lineRule="auto"/>
-        <w:ind w:left="1080"/>
-        <w:rPr>
-          <w:rFonts w:ascii="Times New Roman" w:hAnsi="Times New Roman" w:cs="Times New Roman"/>
-          <w:b/>
-          <w:bCs/>
-          <w:sz w:val="28"/>
-          <w:szCs w:val="36"/>
-        </w:rPr>
-      </w:pPr>
-      <w:r>
-        <w:rPr>
-          <w:rFonts w:ascii="Times New Roman" w:hAnsi="Times New Roman" w:cs="Times New Roman"/>
-          <w:sz w:val="28"/>
-          <w:szCs w:val="36"/>
-        </w:rPr>
-        <w:drawing>
-          <wp:anchor distT="0" distB="0" distL="114300" distR="114300" simplePos="0" relativeHeight="251661312" behindDoc="1" locked="0" layoutInCell="1" allowOverlap="1" wp14:anchorId="3BCDF715" wp14:editId="3E7BB341">
-            <wp:simplePos x="0" y="0"/>
-            <wp:positionH relativeFrom="column">
-              <wp:posOffset>266700</wp:posOffset>
-            </wp:positionH>
-            <wp:positionV relativeFrom="paragraph">
-              <wp:posOffset>48260</wp:posOffset>
-            </wp:positionV>
-            <wp:extent cx="5943600" cy="3676650"/>
-            <wp:effectExtent l="0" t="0" r="0" b="0"/>
-            <wp:wrapNone/>
-            <wp:docPr id="456120954" name="Picture 1" descr="A screenshot of a computer program&#10;&#10;AI-generated content may be incorrect."/>
-            <wp:cNvGraphicFramePr>
-              <a:graphicFrameLocks xmlns:a="http://schemas.openxmlformats.org/drawingml/2006/main" noChangeAspect="1"/>
-            </wp:cNvGraphicFramePr>
-            <a:graphic xmlns:a="http://schemas.openxmlformats.org/drawingml/2006/main">
-              <a:graphicData uri="http://schemas.openxmlformats.org/drawingml/2006/picture">
-                <pic:pic xmlns:pic="http://schemas.openxmlformats.org/drawingml/2006/picture">
-                  <pic:nvPicPr>
-                    <pic:cNvPr id="1287693767" name="Picture 1" descr="A screenshot of a computer program&#10;&#10;AI-generated content may be incorrect."/>
-                    <pic:cNvPicPr/>
-                  </pic:nvPicPr>
-                  <pic:blipFill>
-                    <a:blip r:embed="rId8">
-                      <a:extLst>
-                        <a:ext uri="{28A0092B-C50C-407E-A947-70E740481C1C}">
-                          <a14:useLocalDpi xmlns:a14="http://schemas.microsoft.com/office/drawing/2010/main" val="0"/>
-                        </a:ext>
-                      </a:extLst>
-                    </a:blip>
-                    <a:stretch>
-                      <a:fillRect/>
-                    </a:stretch>
-                  </pic:blipFill>
-                  <pic:spPr>
-                    <a:xfrm>
-                      <a:off x="0" y="0"/>
-                      <a:ext cx="5943600" cy="3676650"/>
-                    </a:xfrm>
-                    <a:prstGeom prst="rect">
-                      <a:avLst/>
-                    </a:prstGeom>
-                  </pic:spPr>
-                </pic:pic>
-              </a:graphicData>
-            </a:graphic>
-            <wp14:sizeRelH relativeFrom="page">
-              <wp14:pctWidth>0</wp14:pctWidth>
-            </wp14:sizeRelH>
-            <wp14:sizeRelV relativeFrom="page">
-              <wp14:pctHeight>0</wp14:pctHeight>
-            </wp14:sizeRelV>
-          </wp:anchor>
-        </w:drawing>
-      </w:r>
-    </w:p>
-    <w:p>
-      <w:pPr>
-        <w:pStyle w:val="ListParagraph"/>
-        <w:spacing w:line="360" w:lineRule="auto"/>
-        <w:ind w:left="1080"/>
-        <w:rPr>
-          <w:rFonts w:ascii="Times New Roman" w:hAnsi="Times New Roman" w:cs="Times New Roman"/>
-          <w:b/>
-          <w:bCs/>
-          <w:sz w:val="28"/>
-          <w:szCs w:val="36"/>
-        </w:rPr>
-      </w:pPr>
-    </w:p>
-    <w:p>
-      <w:pPr>
-        <w:pStyle w:val="ListParagraph"/>
-        <w:spacing w:line="360" w:lineRule="auto"/>
-        <w:rPr>
-          <w:rFonts w:ascii="Times New Roman" w:hAnsi="Times New Roman" w:cs="Times New Roman"/>
-          <w:sz w:val="28"/>
-          <w:szCs w:val="36"/>
-        </w:rPr>
-      </w:pPr>
-    </w:p>
-    <w:p>
-      <w:pPr>
-        <w:jc w:val="center"/>
-        <w:rPr>
-          <w:rFonts w:ascii="Times New Roman" w:hAnsi="Times New Roman" w:cs="Times New Roman"/>
-          <w:b/>
-          <w:bCs/>
-          <w:sz w:val="28"/>
-          <w:szCs w:val="36"/>
-        </w:rPr>
-      </w:pPr>
-    </w:p>
-    <w:p>
-      <w:pPr>
-        <w:jc w:val="center"/>
-        <w:rPr>
-          <w:rFonts w:ascii="Times New Roman" w:hAnsi="Times New Roman" w:cs="Times New Roman"/>
-          <w:b/>
-          <w:bCs/>
-          <w:sz w:val="28"/>
-          <w:szCs w:val="36"/>
-        </w:rPr>
-      </w:pPr>
-    </w:p>
-    <w:p>
-      <w:pPr>
-        <w:jc w:val="center"/>
-        <w:rPr>
-          <w:rFonts w:ascii="Times New Roman" w:hAnsi="Times New Roman" w:cs="Times New Roman"/>
-          <w:b/>
-          <w:bCs/>
-          <w:sz w:val="28"/>
-          <w:szCs w:val="36"/>
-        </w:rPr>
-      </w:pPr>
-    </w:p>
-    <w:p>
-      <w:pPr>
-        <w:jc w:val="center"/>
-        <w:rPr>
-          <w:rFonts w:ascii="Times New Roman" w:hAnsi="Times New Roman" w:cs="Times New Roman"/>
-          <w:b/>
-          <w:bCs/>
-          <w:sz w:val="28"/>
-          <w:szCs w:val="36"/>
-        </w:rPr>
-      </w:pPr>
-    </w:p>
-    <w:p>
-      <w:pPr>
-        <w:jc w:val="center"/>
-        <w:rPr>
-          <w:rFonts w:ascii="Times New Roman" w:hAnsi="Times New Roman" w:cs="Times New Roman"/>
-          <w:b/>
-          <w:bCs/>
-          <w:sz w:val="28"/>
-          <w:szCs w:val="36"/>
-        </w:rPr>
-      </w:pPr>
-    </w:p>
-    <w:p>
-      <w:pPr>
-        <w:jc w:val="center"/>
-        <w:rPr>
-          <w:rFonts w:ascii="Times New Roman" w:hAnsi="Times New Roman" w:cs="Times New Roman"/>
-          <w:b/>
-          <w:bCs/>
-          <w:sz w:val="28"/>
-          <w:szCs w:val="36"/>
-        </w:rPr>
-      </w:pPr>
+        <w:t>Add Question (Working)</w:t>
+      </w:r>
     </w:p>
     <w:p>
       <w:pPr>
@@ -3039,102 +2124,6 @@
         <w:t>jamaicaantiporta</w:t>
       </w:r>
       <w:proofErr w:type="spellEnd"/>
-    </w:p>
-    <w:p>
-      <w:pPr>
-        <w:jc w:val="center"/>
-        <w:rPr>
-          <w:rFonts w:ascii="Times New Roman" w:hAnsi="Times New Roman" w:cs="Times New Roman"/>
-          <w:b/>
-          <w:bCs/>
-          <w:sz w:val="28"/>
-          <w:szCs w:val="36"/>
-        </w:rPr>
-      </w:pPr>
-    </w:p>
-    <w:p>
-      <w:pPr>
-        <w:jc w:val="center"/>
-        <w:rPr>
-          <w:rFonts w:ascii="Times New Roman" w:hAnsi="Times New Roman" w:cs="Times New Roman"/>
-          <w:b/>
-          <w:bCs/>
-          <w:sz w:val="28"/>
-          <w:szCs w:val="36"/>
-        </w:rPr>
-      </w:pPr>
-    </w:p>
-    <w:p>
-      <w:pPr>
-        <w:jc w:val="center"/>
-        <w:rPr>
-          <w:rFonts w:ascii="Times New Roman" w:hAnsi="Times New Roman" w:cs="Times New Roman"/>
-          <w:b/>
-          <w:bCs/>
-          <w:sz w:val="28"/>
-          <w:szCs w:val="36"/>
-        </w:rPr>
-      </w:pPr>
-    </w:p>
-    <w:p>
-      <w:pPr>
-        <w:jc w:val="center"/>
-        <w:rPr>
-          <w:rFonts w:ascii="Times New Roman" w:hAnsi="Times New Roman" w:cs="Times New Roman"/>
-          <w:b/>
-          <w:bCs/>
-          <w:sz w:val="28"/>
-          <w:szCs w:val="36"/>
-        </w:rPr>
-      </w:pPr>
-    </w:p>
-    <w:p>
-      <w:pPr>
-        <w:jc w:val="center"/>
-        <w:rPr>
-          <w:rFonts w:ascii="Times New Roman" w:hAnsi="Times New Roman" w:cs="Times New Roman"/>
-          <w:b/>
-          <w:bCs/>
-          <w:sz w:val="28"/>
-          <w:szCs w:val="36"/>
-        </w:rPr>
-      </w:pPr>
-    </w:p>
-    <w:p>
-      <w:pPr>
-        <w:jc w:val="center"/>
-        <w:rPr>
-          <w:rFonts w:ascii="Times New Roman" w:hAnsi="Times New Roman" w:cs="Times New Roman"/>
-          <w:b/>
-          <w:bCs/>
-          <w:sz w:val="28"/>
-          <w:szCs w:val="36"/>
-        </w:rPr>
-      </w:pPr>
-    </w:p>
-    <w:p>
-      <w:pPr>
-        <w:jc w:val="center"/>
-        <w:rPr>
-          <w:rFonts w:ascii="Times New Roman" w:hAnsi="Times New Roman" w:cs="Times New Roman"/>
-          <w:b/>
-          <w:bCs/>
-          <w:sz w:val="28"/>
-          <w:szCs w:val="36"/>
-        </w:rPr>
-      </w:pPr>
-    </w:p>
-    <w:p>
-      <w:pPr>
-        <w:jc w:val="center"/>
-        <w:rPr>
-          <w:rFonts w:ascii="Times New Roman" w:hAnsi="Times New Roman" w:cs="Times New Roman"/>
-          <w:b/>
-          <w:bCs/>
-          <w:sz w:val="28"/>
-          <w:szCs w:val="36"/>
-        </w:rPr>
-      </w:pPr>
     </w:p>
     <w:p>
       <w:pPr>
@@ -3560,7 +2549,7 @@
                     <pic:cNvPicPr/>
                   </pic:nvPicPr>
                   <pic:blipFill>
-                    <a:blip r:embed="rId9">
+                    <a:blip r:embed="rId7">
                       <a:extLst>
                         <a:ext uri="{28A0092B-C50C-407E-A947-70E740481C1C}">
                           <a14:useLocalDpi xmlns:a14="http://schemas.microsoft.com/office/drawing/2010/main" val="0"/>
@@ -3765,7 +2754,7 @@
                     <pic:cNvPicPr/>
                   </pic:nvPicPr>
                   <pic:blipFill>
-                    <a:blip r:embed="rId10">
+                    <a:blip r:embed="rId8">
                       <a:extLst>
                         <a:ext uri="{28A0092B-C50C-407E-A947-70E740481C1C}">
                           <a14:useLocalDpi xmlns:a14="http://schemas.microsoft.com/office/drawing/2010/main" val="0"/>
@@ -3913,7 +2902,7 @@
                     <pic:cNvPicPr/>
                   </pic:nvPicPr>
                   <pic:blipFill>
-                    <a:blip r:embed="rId11">
+                    <a:blip r:embed="rId9">
                       <a:extLst>
                         <a:ext uri="{28A0092B-C50C-407E-A947-70E740481C1C}">
                           <a14:useLocalDpi xmlns:a14="http://schemas.microsoft.com/office/drawing/2010/main" val="0"/>

</xml_diff>